<commit_message>
Aggiunta consigli, notifiche non funzionanti, ricostruzione UI generale, aggiunta di piccole funzioni
</commit_message>
<xml_diff>
--- a/3_Documentazione/DocumentazioneMentalMood.docx
+++ b/3_Documentazione/DocumentazioneMentalMood.docx
@@ -1987,262 +1987,6 @@
     </w:p>
     <w:p>
       <w:pPr>
-        <w:pStyle w:val="Titolo2"/>
-      </w:pPr>
-      <w:bookmarkStart w:id="2" w:name="_Toc210383575"/>
-      <w:r>
-        <w:t>Abstract</w:t>
-      </w:r>
-      <w:bookmarkEnd w:id="2"/>
-      <w:r>
-        <w:t xml:space="preserve"> </w:t>
-      </w:r>
-    </w:p>
-    <w:p>
-      <w:pPr>
-        <w:rPr>
-          <w:color w:val="FF0000"/>
-        </w:rPr>
-      </w:pPr>
-      <w:r>
-        <w:rPr>
-          <w:color w:val="FF0000"/>
-        </w:rPr>
-        <w:t>È</w:t>
-      </w:r>
-      <w:r>
-        <w:rPr>
-          <w:color w:val="FF0000"/>
-        </w:rPr>
-        <w:t xml:space="preserve"> una breve e accurata rappresentazione dei contenuti di un documento, senza notazioni critiche o valutazioni. Lo scopo di un abstract efficace dovrebbe essere quello di far conoscere all’utente il contenuto di base di un documento e metterlo nella condizione di decidere se risponde ai suoi interessi e se è opportuno il ricorso al documento originale.</w:t>
-      </w:r>
-    </w:p>
-    <w:p>
-      <w:pPr>
-        <w:rPr>
-          <w:color w:val="FF0000"/>
-        </w:rPr>
-      </w:pPr>
-    </w:p>
-    <w:p>
-      <w:pPr>
-        <w:rPr>
-          <w:color w:val="FF0000"/>
-        </w:rPr>
-      </w:pPr>
-      <w:r>
-        <w:rPr>
-          <w:color w:val="FF0000"/>
-        </w:rPr>
-        <w:t>Può contenere alcuni o tutti gli elementi seguenti:</w:t>
-      </w:r>
-    </w:p>
-    <w:p>
-      <w:pPr>
-        <w:numPr>
-          <w:ilvl w:val="0"/>
-          <w:numId w:val="14"/>
-        </w:numPr>
-        <w:rPr>
-          <w:color w:val="FF0000"/>
-        </w:rPr>
-      </w:pPr>
-      <w:r>
-        <w:rPr>
-          <w:b/>
-          <w:color w:val="FF0000"/>
-        </w:rPr>
-        <w:t>Background/Situazione iniziale</w:t>
-      </w:r>
-      <w:r>
-        <w:rPr>
-          <w:color w:val="FF0000"/>
-        </w:rPr>
-        <w:t xml:space="preserve"> </w:t>
-      </w:r>
-      <w:r>
-        <w:rPr>
-          <w:color w:val="FF0000"/>
-        </w:rPr>
-        <w:t xml:space="preserve"> </w:t>
-      </w:r>
-    </w:p>
-    <w:p>
-      <w:pPr>
-        <w:numPr>
-          <w:ilvl w:val="0"/>
-          <w:numId w:val="14"/>
-        </w:numPr>
-        <w:rPr>
-          <w:color w:val="FF0000"/>
-        </w:rPr>
-      </w:pPr>
-      <w:r>
-        <w:rPr>
-          <w:b/>
-          <w:color w:val="FF0000"/>
-        </w:rPr>
-        <w:t>Descrizione del problema</w:t>
-      </w:r>
-      <w:r>
-        <w:rPr>
-          <w:b/>
-          <w:color w:val="FF0000"/>
-        </w:rPr>
-        <w:t xml:space="preserve"> e motivazione</w:t>
-      </w:r>
-      <w:r>
-        <w:rPr>
-          <w:color w:val="FF0000"/>
-        </w:rPr>
-        <w:t xml:space="preserve">: Che problema </w:t>
-      </w:r>
-      <w:r>
-        <w:rPr>
-          <w:color w:val="FF0000"/>
-        </w:rPr>
-        <w:t>ho cercato</w:t>
-      </w:r>
-      <w:r>
-        <w:rPr>
-          <w:color w:val="FF0000"/>
-        </w:rPr>
-        <w:t xml:space="preserve"> di risolvere? </w:t>
-      </w:r>
-      <w:r>
-        <w:rPr>
-          <w:color w:val="FF0000"/>
-        </w:rPr>
-        <w:t>Questa sezione dovrebbe includere l'importanza del vostro lavoro, la difficoltà dell'area e l'effetto che potrebbe avere se portato a termine con successo.</w:t>
-      </w:r>
-    </w:p>
-    <w:p>
-      <w:pPr>
-        <w:numPr>
-          <w:ilvl w:val="0"/>
-          <w:numId w:val="14"/>
-        </w:numPr>
-        <w:rPr>
-          <w:color w:val="FF0000"/>
-        </w:rPr>
-      </w:pPr>
-      <w:r>
-        <w:rPr>
-          <w:b/>
-          <w:color w:val="FF0000"/>
-        </w:rPr>
-        <w:t>Approccio/Metodi</w:t>
-      </w:r>
-      <w:r>
-        <w:rPr>
-          <w:color w:val="FF0000"/>
-        </w:rPr>
-        <w:t>: Come ho ottenuto dei progressi? Come ho risolto il problema</w:t>
-      </w:r>
-      <w:r>
-        <w:rPr>
-          <w:color w:val="FF0000"/>
-        </w:rPr>
-        <w:t xml:space="preserve"> (tecniche…)</w:t>
-      </w:r>
-      <w:r>
-        <w:rPr>
-          <w:color w:val="FF0000"/>
-        </w:rPr>
-        <w:t>? Quale è stata l’entità del mio lavoro? Che fattori importanti controllo, ignoro o misuro?</w:t>
-      </w:r>
-    </w:p>
-    <w:p>
-      <w:pPr>
-        <w:numPr>
-          <w:ilvl w:val="0"/>
-          <w:numId w:val="14"/>
-        </w:numPr>
-        <w:rPr>
-          <w:color w:val="FF0000"/>
-        </w:rPr>
-      </w:pPr>
-      <w:r>
-        <w:rPr>
-          <w:b/>
-          <w:color w:val="FF0000"/>
-        </w:rPr>
-        <w:t>Risultati</w:t>
-      </w:r>
-      <w:r>
-        <w:rPr>
-          <w:color w:val="FF0000"/>
-        </w:rPr>
-        <w:t xml:space="preserve">: Quale è la risposta? Quali sono i risultati? Quanto è più veloce, più sicuro, più economico o in qualche altro aspetto migliore di altri prodotti/soluzioni? </w:t>
-      </w:r>
-    </w:p>
-    <w:p>
-      <w:pPr>
-        <w:rPr>
-          <w:color w:val="FF0000"/>
-        </w:rPr>
-      </w:pPr>
-    </w:p>
-    <w:p>
-      <w:pPr>
-        <w:rPr>
-          <w:color w:val="FF0000"/>
-          <w:lang w:val="en-US"/>
-        </w:rPr>
-      </w:pPr>
-      <w:r>
-        <w:rPr>
-          <w:color w:val="FF0000"/>
-          <w:lang w:val="en-US"/>
-        </w:rPr>
-        <w:t xml:space="preserve">Esempio di abstract: </w:t>
-      </w:r>
-    </w:p>
-    <w:p>
-      <w:pPr>
-        <w:ind w:left="720"/>
-        <w:rPr>
-          <w:color w:val="FF0000"/>
-          <w:lang w:val="en-US"/>
-        </w:rPr>
-      </w:pPr>
-    </w:p>
-    <w:p>
-      <w:pPr>
-        <w:ind w:left="720"/>
-        <w:rPr>
-          <w:i/>
-          <w:color w:val="FF0000"/>
-          <w:lang w:val="en-US"/>
-        </w:rPr>
-      </w:pPr>
-      <w:r>
-        <w:rPr>
-          <w:i/>
-          <w:color w:val="FF0000"/>
-          <w:lang w:val="en-US"/>
-        </w:rPr>
-        <w:t xml:space="preserve">As the size and complexity of today’s most modern computer chips increase, new techniques must be developed to effectively design and create Very </w:t>
-      </w:r>
-      <w:r>
-        <w:rPr>
-          <w:i/>
-          <w:color w:val="FF0000"/>
-          <w:lang w:val="en-US"/>
-        </w:rPr>
-        <w:t>Large-Scale</w:t>
-      </w:r>
-      <w:r>
-        <w:rPr>
-          <w:i/>
-          <w:color w:val="FF0000"/>
-          <w:lang w:val="en-US"/>
-        </w:rPr>
-        <w:t xml:space="preserve"> Integration chips quickly. For this project, a new type of hardware compiler is created. This hardware compiler will read a C++ program, and physically design a suitable microprocessor intended for running that specific program. With this new and powerful compiler, it is possible to design anything from a small adder, to a microprocessor with millions of transistors. Designing new computer chips, such as the Pentium 4, can require dozens of engineers and months of time. With the help of this compiler, a single person could design such a large-scale microprocessor in just weeks.</w:t>
-      </w:r>
-    </w:p>
-    <w:p>
-      <w:pPr>
         <w:ind w:left="720"/>
         <w:rPr>
           <w:i/>
@@ -2254,11 +1998,11 @@
       <w:pPr>
         <w:pStyle w:val="Titolo2"/>
       </w:pPr>
-      <w:bookmarkStart w:id="3" w:name="_Toc210383576"/>
+      <w:bookmarkStart w:id="2" w:name="_Toc210383576"/>
       <w:r>
         <w:t>Scopo</w:t>
       </w:r>
-      <w:bookmarkEnd w:id="3"/>
+      <w:bookmarkEnd w:id="2"/>
     </w:p>
     <w:p>
       <w:pPr>
@@ -2285,90 +2029,90 @@
       <w:r>
         <w:br w:type="page"/>
       </w:r>
-      <w:bookmarkStart w:id="4" w:name="_Toc210383577"/>
+      <w:bookmarkStart w:id="3" w:name="_Toc210383577"/>
       <w:r>
         <w:lastRenderedPageBreak/>
         <w:t>Analisi</w:t>
       </w:r>
+      <w:bookmarkEnd w:id="3"/>
+    </w:p>
+    <w:p>
+      <w:pPr>
+        <w:pStyle w:val="Titolo2"/>
+      </w:pPr>
+      <w:bookmarkStart w:id="4" w:name="_Toc210383578"/>
+      <w:r>
+        <w:t>Analisi del dominio</w:t>
+      </w:r>
       <w:bookmarkEnd w:id="4"/>
     </w:p>
     <w:p>
+      <w:r>
+        <w:t xml:space="preserve">La gestione e il monitoraggio del proprio stato emotivo è spesso frammentaria e poco strutturata. Gli utenti normalmente tengono traccia dei propri sentimenti in modo informale, ad esempio tramite appunti, diario cartaceo o senza alcuna registrazione. La mancanza di strumenti semplici e intuitivi rende difficile riconoscere </w:t>
+      </w:r>
+      <w:r>
+        <w:t>tendenze</w:t>
+      </w:r>
+      <w:r>
+        <w:t xml:space="preserve"> o variazioni emotive nel tempo.</w:t>
+      </w:r>
+    </w:p>
+    <w:p>
+      <w:r>
+        <w:t>L’applicazione sarà utilizzata principalmente su dispositivi mobili (smartphone o tablet), in contesti personali e quotidiani. Gli utenti possono accedere all’app in qualsiasi momento della giornata per registrare rapidamente il loro stato d’animo.</w:t>
+      </w:r>
+    </w:p>
+    <w:p>
+      <w:r>
+        <w:t xml:space="preserve">Esistono già applicazioni dedicate al benessere mentale e al monitoraggio dell’umore, alcune molto complesse e orientate a psicologi o terapisti, altre più semplici ma limitate nelle funzionalità di analisi dei dati. Il </w:t>
+      </w:r>
+      <w:r>
+        <w:t>mio</w:t>
+      </w:r>
+      <w:r>
+        <w:t xml:space="preserve"> prodotto si propone di offrire una soluzione semplice, immediata e focalizzata sull’auto-riflessione quotidiana.</w:t>
+      </w:r>
+    </w:p>
+    <w:p>
+      <w:r>
+        <w:t>Gli utenti principali sono persone interessate a capire e migliorare il proprio stato emotivo, con conoscenze di base nell’uso di dispositivi mobili e applicazioni. Hanno bisogno di strumenti facili da usare per registrare emozioni, osservare trend nel tempo e ricevere spunti di consapevolezza sul proprio benessere.</w:t>
+      </w:r>
+    </w:p>
+    <w:p>
+      <w:r>
+        <w:t>Gli utenti non necessitano di conoscenze tecniche particolari: è sufficiente familiarità con smartphone e interfacce touch. La comprensione dei dati visualizzati (grafici e statistiche semplici) richiede competenze di base in lettura di grafici.</w:t>
+      </w:r>
+    </w:p>
+    <w:p>
+      <w:r>
+        <w:t>L’applicazione seguirà convenzioni comuni di interfaccia mobile, come l’uso di emoji standard per rappresentare emozioni, icone intuitive e layout responsive, garantendo facilità d’uso e accessibilità.</w:t>
+      </w:r>
+    </w:p>
+    <w:p>
+      <w:r>
+        <w:t>Per sviluppare e far funzionare efficacemente l’app, è necessario conoscere principi di programmazione mobile, gestione di dati temporali, interfacce utente intuitive e rappresentazione grafica dei dati.</w:t>
+      </w:r>
+    </w:p>
+    <w:p>
+      <w:r>
+        <w:t>Inoltre per rendere compatibile la applicazione su vari sistemi operativi ho deciso di programmarla con Flutter.</w:t>
+      </w:r>
+      <w:r>
+        <w:br/>
+      </w:r>
+      <w:r>
+        <w:br/>
+      </w:r>
+    </w:p>
+    <w:p>
       <w:pPr>
         <w:pStyle w:val="Titolo2"/>
       </w:pPr>
-      <w:bookmarkStart w:id="5" w:name="_Toc210383578"/>
-      <w:r>
-        <w:t>Analisi del dominio</w:t>
+      <w:bookmarkStart w:id="5" w:name="_Toc210383579"/>
+      <w:r>
+        <w:t>Flutter</w:t>
       </w:r>
       <w:bookmarkEnd w:id="5"/>
-    </w:p>
-    <w:p>
-      <w:r>
-        <w:t xml:space="preserve">La gestione e il monitoraggio del proprio stato emotivo è spesso frammentaria e poco strutturata. Gli utenti normalmente tengono traccia dei propri sentimenti in modo informale, ad esempio tramite appunti, diario cartaceo o senza alcuna registrazione. La mancanza di strumenti semplici e intuitivi rende difficile riconoscere </w:t>
-      </w:r>
-      <w:r>
-        <w:t>tendenze</w:t>
-      </w:r>
-      <w:r>
-        <w:t xml:space="preserve"> o variazioni emotive nel tempo.</w:t>
-      </w:r>
-    </w:p>
-    <w:p>
-      <w:r>
-        <w:t>L’applicazione sarà utilizzata principalmente su dispositivi mobili (smartphone o tablet), in contesti personali e quotidiani. Gli utenti possono accedere all’app in qualsiasi momento della giornata per registrare rapidamente il loro stato d’animo.</w:t>
-      </w:r>
-    </w:p>
-    <w:p>
-      <w:r>
-        <w:t xml:space="preserve">Esistono già applicazioni dedicate al benessere mentale e al monitoraggio dell’umore, alcune molto complesse e orientate a psicologi o terapisti, altre più semplici ma limitate nelle funzionalità di analisi dei dati. Il </w:t>
-      </w:r>
-      <w:r>
-        <w:t>mio</w:t>
-      </w:r>
-      <w:r>
-        <w:t xml:space="preserve"> prodotto si propone di offrire una soluzione semplice, immediata e focalizzata sull’auto-riflessione quotidiana.</w:t>
-      </w:r>
-    </w:p>
-    <w:p>
-      <w:r>
-        <w:t>Gli utenti principali sono persone interessate a capire e migliorare il proprio stato emotivo, con conoscenze di base nell’uso di dispositivi mobili e applicazioni. Hanno bisogno di strumenti facili da usare per registrare emozioni, osservare trend nel tempo e ricevere spunti di consapevolezza sul proprio benessere.</w:t>
-      </w:r>
-    </w:p>
-    <w:p>
-      <w:r>
-        <w:t>Gli utenti non necessitano di conoscenze tecniche particolari: è sufficiente familiarità con smartphone e interfacce touch. La comprensione dei dati visualizzati (grafici e statistiche semplici) richiede competenze di base in lettura di grafici.</w:t>
-      </w:r>
-    </w:p>
-    <w:p>
-      <w:r>
-        <w:t>L’applicazione seguirà convenzioni comuni di interfaccia mobile, come l’uso di emoji standard per rappresentare emozioni, icone intuitive e layout responsive, garantendo facilità d’uso e accessibilità.</w:t>
-      </w:r>
-    </w:p>
-    <w:p>
-      <w:r>
-        <w:t>Per sviluppare e far funzionare efficacemente l’app, è necessario conoscere principi di programmazione mobile, gestione di dati temporali, interfacce utente intuitive e rappresentazione grafica dei dati.</w:t>
-      </w:r>
-    </w:p>
-    <w:p>
-      <w:r>
-        <w:t>Inoltre per rendere compatibile la applicazione su vari sistemi operativi ho deciso di programmarla con Flutter.</w:t>
-      </w:r>
-      <w:r>
-        <w:br/>
-      </w:r>
-      <w:r>
-        <w:br/>
-      </w:r>
-    </w:p>
-    <w:p>
-      <w:pPr>
-        <w:pStyle w:val="Titolo2"/>
-      </w:pPr>
-      <w:bookmarkStart w:id="6" w:name="_Toc210383579"/>
-      <w:r>
-        <w:t>Flutter</w:t>
-      </w:r>
-      <w:bookmarkEnd w:id="6"/>
     </w:p>
     <w:p>
       <w:pPr>
@@ -2573,7 +2317,7 @@
       <w:pPr>
         <w:pStyle w:val="Titolo2"/>
       </w:pPr>
-      <w:bookmarkStart w:id="7" w:name="_Toc210383580"/>
+      <w:bookmarkStart w:id="6" w:name="_Toc210383580"/>
       <w:r>
         <w:t>Analisi e s</w:t>
       </w:r>
@@ -2586,7 +2330,7 @@
       <w:r>
         <w:t>dei requisiti</w:t>
       </w:r>
-      <w:bookmarkEnd w:id="7"/>
+      <w:bookmarkEnd w:id="6"/>
     </w:p>
     <w:tbl>
       <w:tblPr>
@@ -4739,7 +4483,7 @@
           </w:tcPr>
           <w:p>
             <w:r>
-              <w:t>1</w:t>
+              <w:t>2</w:t>
             </w:r>
           </w:p>
         </w:tc>
@@ -5789,12 +5533,12 @@
       <w:pPr>
         <w:pStyle w:val="Titolo3"/>
       </w:pPr>
-      <w:bookmarkStart w:id="8" w:name="_Toc210383581"/>
+      <w:bookmarkStart w:id="7" w:name="_Toc210383581"/>
       <w:r>
         <w:lastRenderedPageBreak/>
         <w:t>Spiegazione elementi tabella dei requisiti:</w:t>
       </w:r>
-      <w:bookmarkEnd w:id="8"/>
+      <w:bookmarkEnd w:id="7"/>
     </w:p>
     <w:p>
       <w:r>
@@ -5879,11 +5623,11 @@
         <w:pStyle w:val="Titolo2"/>
         <w:ind w:left="578" w:hanging="578"/>
       </w:pPr>
-      <w:bookmarkStart w:id="9" w:name="_Toc210383582"/>
+      <w:bookmarkStart w:id="8" w:name="_Toc210383582"/>
       <w:r>
         <w:t>Use case</w:t>
       </w:r>
-      <w:bookmarkEnd w:id="9"/>
+      <w:bookmarkEnd w:id="8"/>
     </w:p>
     <w:p>
       <w:r>
@@ -5976,12 +5720,12 @@
       <w:pPr>
         <w:pStyle w:val="Titolo2"/>
       </w:pPr>
-      <w:bookmarkStart w:id="10" w:name="_Toc210383583"/>
+      <w:bookmarkStart w:id="9" w:name="_Toc210383583"/>
       <w:r>
         <w:lastRenderedPageBreak/>
         <w:t>Pianificazione</w:t>
       </w:r>
-      <w:bookmarkEnd w:id="10"/>
+      <w:bookmarkEnd w:id="9"/>
     </w:p>
     <w:p>
       <w:pPr>
@@ -6209,112 +5953,112 @@
       <w:pPr>
         <w:pStyle w:val="Titolo2"/>
       </w:pPr>
-      <w:bookmarkStart w:id="11" w:name="_Toc210383584"/>
+      <w:bookmarkStart w:id="10" w:name="_Toc210383584"/>
       <w:r>
         <w:t>Analisi dei mezzi</w:t>
       </w:r>
+      <w:bookmarkEnd w:id="10"/>
+    </w:p>
+    <w:p>
+      <w:r>
+        <w:t xml:space="preserve">Per la realizzazione del progetto è stato utilizzato un PC scolastico con </w:t>
+      </w:r>
+      <w:r>
+        <w:t xml:space="preserve">Android Studio </w:t>
+      </w:r>
+      <w:r>
+        <w:t xml:space="preserve">e </w:t>
+      </w:r>
+      <w:r>
+        <w:t>Flutter</w:t>
+      </w:r>
+      <w:r>
+        <w:t xml:space="preserve">. Inoltre per </w:t>
+      </w:r>
+      <w:r>
+        <w:t>il debugging</w:t>
+      </w:r>
+      <w:r>
+        <w:t xml:space="preserve"> è stato usato </w:t>
+      </w:r>
+      <w:r>
+        <w:t>un tablet scolastico</w:t>
+      </w:r>
+      <w:r>
+        <w:t>.</w:t>
+      </w:r>
+    </w:p>
+    <w:p>
+      <w:pPr>
+        <w:pStyle w:val="Titolo3"/>
+      </w:pPr>
+      <w:bookmarkStart w:id="11" w:name="_Toc413411419"/>
+      <w:bookmarkStart w:id="12" w:name="_Toc210383585"/>
+      <w:r>
+        <w:t>Software</w:t>
+      </w:r>
       <w:bookmarkEnd w:id="11"/>
-    </w:p>
-    <w:p>
-      <w:r>
-        <w:t xml:space="preserve">Per la realizzazione del progetto è stato utilizzato un PC scolastico con </w:t>
-      </w:r>
-      <w:r>
-        <w:t xml:space="preserve">Android Studio </w:t>
-      </w:r>
-      <w:r>
-        <w:t xml:space="preserve">e </w:t>
-      </w:r>
-      <w:r>
-        <w:t>Flutter</w:t>
-      </w:r>
-      <w:r>
-        <w:t xml:space="preserve">. Inoltre per </w:t>
-      </w:r>
-      <w:r>
-        <w:t>il debugging</w:t>
-      </w:r>
-      <w:r>
-        <w:t xml:space="preserve"> è stato usato </w:t>
-      </w:r>
-      <w:r>
-        <w:t>un tablet scolastico</w:t>
-      </w:r>
-      <w:r>
-        <w:t>.</w:t>
+      <w:bookmarkEnd w:id="12"/>
+    </w:p>
+    <w:p>
+      <w:r>
+        <w:t>Dart SDK version: 3.9.3</w:t>
+      </w:r>
+    </w:p>
+    <w:p>
+      <w:pPr>
+        <w:rPr>
+          <w:lang w:val="de-CH"/>
+        </w:rPr>
+      </w:pPr>
+      <w:r>
+        <w:rPr>
+          <w:lang w:val="de-CH"/>
+        </w:rPr>
+        <w:t>Flutter version: 3.35.3</w:t>
+      </w:r>
+    </w:p>
+    <w:p>
+      <w:pPr>
+        <w:rPr>
+          <w:lang w:val="de-CH"/>
+        </w:rPr>
+      </w:pPr>
+      <w:r>
+        <w:rPr>
+          <w:lang w:val="de-CH"/>
+        </w:rPr>
+        <w:t>Android SDK version: 1</w:t>
+      </w:r>
+      <w:r>
+        <w:rPr>
+          <w:lang w:val="de-CH"/>
+        </w:rPr>
+        <w:t>5.0 («VanillaIceCream»)</w:t>
+      </w:r>
+    </w:p>
+    <w:p>
+      <w:r>
+        <w:t xml:space="preserve">Android Studio version: </w:t>
+      </w:r>
+      <w:r>
+        <w:t>2024.3.2</w:t>
+      </w:r>
+      <w:r>
+        <w:t xml:space="preserve"> Patch 1</w:t>
       </w:r>
     </w:p>
     <w:p>
       <w:pPr>
         <w:pStyle w:val="Titolo3"/>
       </w:pPr>
-      <w:bookmarkStart w:id="12" w:name="_Toc413411419"/>
-      <w:bookmarkStart w:id="13" w:name="_Toc210383585"/>
-      <w:r>
-        <w:t>Software</w:t>
-      </w:r>
-      <w:bookmarkEnd w:id="12"/>
+      <w:bookmarkStart w:id="13" w:name="_Toc413411420"/>
+      <w:bookmarkStart w:id="14" w:name="_Toc210383586"/>
+      <w:r>
+        <w:t>Hardware</w:t>
+      </w:r>
       <w:bookmarkEnd w:id="13"/>
-    </w:p>
-    <w:p>
-      <w:r>
-        <w:t>Dart SDK version: 3.9.3</w:t>
-      </w:r>
-    </w:p>
-    <w:p>
-      <w:pPr>
-        <w:rPr>
-          <w:lang w:val="de-CH"/>
-        </w:rPr>
-      </w:pPr>
-      <w:r>
-        <w:rPr>
-          <w:lang w:val="de-CH"/>
-        </w:rPr>
-        <w:t>Flutter version: 3.35.3</w:t>
-      </w:r>
-    </w:p>
-    <w:p>
-      <w:pPr>
-        <w:rPr>
-          <w:lang w:val="de-CH"/>
-        </w:rPr>
-      </w:pPr>
-      <w:r>
-        <w:rPr>
-          <w:lang w:val="de-CH"/>
-        </w:rPr>
-        <w:t>Android SDK version: 1</w:t>
-      </w:r>
-      <w:r>
-        <w:rPr>
-          <w:lang w:val="de-CH"/>
-        </w:rPr>
-        <w:t>5.0 («VanillaIceCream»)</w:t>
-      </w:r>
-    </w:p>
-    <w:p>
-      <w:r>
-        <w:t xml:space="preserve">Android Studio version: </w:t>
-      </w:r>
-      <w:r>
-        <w:t>2024.3.2</w:t>
-      </w:r>
-      <w:r>
-        <w:t xml:space="preserve"> Patch 1</w:t>
-      </w:r>
-    </w:p>
-    <w:p>
-      <w:pPr>
-        <w:pStyle w:val="Titolo3"/>
-      </w:pPr>
-      <w:bookmarkStart w:id="14" w:name="_Toc413411420"/>
-      <w:bookmarkStart w:id="15" w:name="_Toc210383586"/>
-      <w:r>
-        <w:t>Hardware</w:t>
-      </w:r>
       <w:bookmarkEnd w:id="14"/>
-      <w:bookmarkEnd w:id="15"/>
     </w:p>
     <w:p>
       <w:r>
@@ -6511,53 +6255,56 @@
       <w:pPr>
         <w:pStyle w:val="Titolo1"/>
       </w:pPr>
-      <w:bookmarkStart w:id="16" w:name="_Toc429059808"/>
-      <w:bookmarkStart w:id="17" w:name="_Toc210383587"/>
+      <w:bookmarkStart w:id="15" w:name="_Toc429059808"/>
+      <w:bookmarkStart w:id="16" w:name="_Toc210383587"/>
       <w:r>
         <w:t>Progettazione</w:t>
       </w:r>
+      <w:bookmarkEnd w:id="15"/>
       <w:bookmarkEnd w:id="16"/>
+    </w:p>
+    <w:p>
+      <w:pPr>
+        <w:pStyle w:val="Titolo2"/>
+      </w:pPr>
+      <w:bookmarkStart w:id="17" w:name="_Toc429059810"/>
+      <w:bookmarkStart w:id="18" w:name="_Toc210383588"/>
+      <w:r>
+        <w:t>Design dei dati</w:t>
+      </w:r>
+      <w:r>
+        <w:t xml:space="preserve"> e database</w:t>
+      </w:r>
       <w:bookmarkEnd w:id="17"/>
-    </w:p>
-    <w:p>
-      <w:pPr>
-        <w:pStyle w:val="Titolo2"/>
-      </w:pPr>
-      <w:bookmarkStart w:id="18" w:name="_Toc429059810"/>
-      <w:bookmarkStart w:id="19" w:name="_Toc210383588"/>
-      <w:r>
-        <w:t>Design dei dati</w:t>
-      </w:r>
-      <w:r>
-        <w:t xml:space="preserve"> e database</w:t>
-      </w:r>
       <w:bookmarkEnd w:id="18"/>
+    </w:p>
+    <w:p>
+      <w:pPr>
+        <w:rPr>
+          <w:color w:val="FF0000"/>
+        </w:rPr>
+      </w:pPr>
+      <w:r>
+        <w:rPr>
+          <w:color w:val="FF0000"/>
+        </w:rPr>
+        <w:t>Per il database ho scelto di utilizzare SQLite visto che l’utente deve avere i suoi dati salvati localmente sul dispositivo. In questo modo posso lavorare semplicemente su un file locale. Per realizzare la connessione dalla mia applicazione al database ho utilizzato il pacchetto sqlitenet-pcl (1.8.116), mentre per poter gestire le foreign keys ho utilizzato il pacchetto SQLiteNetExtensions (2.1.0).</w:t>
+      </w:r>
+    </w:p>
+    <w:p>
+      <w:pPr>
+        <w:pStyle w:val="Titolo3"/>
+      </w:pPr>
+      <w:bookmarkStart w:id="19" w:name="_Toc210383589"/>
+      <w:r>
+        <w:t>Diagramma ER</w:t>
+      </w:r>
       <w:bookmarkEnd w:id="19"/>
     </w:p>
     <w:p>
       <w:pPr>
-        <w:rPr>
-          <w:color w:val="FF0000"/>
-        </w:rPr>
-      </w:pPr>
-      <w:r>
-        <w:rPr>
-          <w:color w:val="FF0000"/>
-        </w:rPr>
-        <w:t>Per il database ho scelto di utilizzare SQLite visto che l’utente deve avere i suoi dati salvati localmente sul dispositivo. In questo modo posso lavorare semplicemente su un file locale. Per realizzare la connessione dalla mia applicazione al database ho utilizzato il pacchetto sqlitenet-pcl (1.8.116), mentre per poter gestire le foreign keys ho utilizzato il pacchetto SQLiteNetExtensions (2.1.0).</w:t>
-      </w:r>
-    </w:p>
-    <w:p>
-      <w:pPr>
-        <w:pStyle w:val="Titolo3"/>
-      </w:pPr>
-      <w:bookmarkStart w:id="20" w:name="_Toc210383589"/>
-      <w:r>
-        <w:t>Diagramma ER</w:t>
-      </w:r>
-      <w:bookmarkEnd w:id="20"/>
-    </w:p>
-    <w:p>
+        <w:keepNext/>
+      </w:pPr>
       <w:r>
         <w:drawing>
           <wp:inline distT="0" distB="0" distL="0" distR="0" wp14:anchorId="1E100BB1" wp14:editId="1B1ACFF4">
@@ -6609,6 +6356,32 @@
         </w:drawing>
       </w:r>
     </w:p>
+    <w:p>
+      <w:pPr>
+        <w:pStyle w:val="Didascalia"/>
+      </w:pPr>
+      <w:r>
+        <w:t xml:space="preserve">Figura </w:t>
+      </w:r>
+      <w:r>
+        <w:fldChar w:fldCharType="begin"/>
+      </w:r>
+      <w:r>
+        <w:instrText xml:space="preserve"> SEQ Figura \* ARABIC </w:instrText>
+      </w:r>
+      <w:r>
+        <w:fldChar w:fldCharType="separate"/>
+      </w:r>
+      <w:r>
+        <w:t>2</w:t>
+      </w:r>
+      <w:r>
+        <w:fldChar w:fldCharType="end"/>
+      </w:r>
+      <w:r>
+        <w:t xml:space="preserve"> – Schema relazionale</w:t>
+      </w:r>
+    </w:p>
     <w:p/>
     <w:p>
       <w:pPr>
@@ -6627,19 +6400,19 @@
       <w:pPr>
         <w:pStyle w:val="Titolo2"/>
       </w:pPr>
-      <w:bookmarkStart w:id="21" w:name="_Toc429059811"/>
-      <w:bookmarkStart w:id="22" w:name="_Toc210383590"/>
+      <w:bookmarkStart w:id="20" w:name="_Toc429059811"/>
+      <w:bookmarkStart w:id="21" w:name="_Toc210383590"/>
       <w:r>
         <w:t>Design delle interfacce</w:t>
       </w:r>
+      <w:bookmarkEnd w:id="20"/>
       <w:bookmarkEnd w:id="21"/>
-      <w:bookmarkEnd w:id="22"/>
     </w:p>
     <w:p>
       <w:r>
         <w:t>La progettazione delle interfacce è stata sviluppata a partire dalle informazioni raccolte nella fase di analisi ed è stata realizzata tramite la piattaforma Figma.com. Tutte le schermate sono state progettate pensando principalmente all’utilizzo su dispositivi mobili, con particolare attenzione alla fruizione da smartphone.</w:t>
       </w:r>
-      <w:bookmarkStart w:id="23" w:name="_Toc429059812"/>
+      <w:bookmarkStart w:id="22" w:name="_Toc429059812"/>
       <w:r>
         <w:t xml:space="preserve"> </w:t>
       </w:r>
@@ -6656,12 +6429,12 @@
       <w:pPr>
         <w:pStyle w:val="Titolo3"/>
       </w:pPr>
-      <w:bookmarkStart w:id="24" w:name="_Toc210383591"/>
+      <w:bookmarkStart w:id="23" w:name="_Toc210383591"/>
       <w:r>
         <w:lastRenderedPageBreak/>
         <w:t>UI Bozza</w:t>
       </w:r>
-      <w:bookmarkEnd w:id="24"/>
+      <w:bookmarkEnd w:id="23"/>
     </w:p>
     <w:p>
       <w:r>
@@ -6779,14 +6552,14 @@
       <w:pPr>
         <w:pStyle w:val="Titolo3"/>
       </w:pPr>
-      <w:bookmarkStart w:id="25" w:name="_Toc210383592"/>
+      <w:bookmarkStart w:id="24" w:name="_Toc210383592"/>
       <w:r>
         <w:t>UI</w:t>
       </w:r>
       <w:r>
         <w:t xml:space="preserve"> finale</w:t>
       </w:r>
-      <w:bookmarkEnd w:id="25"/>
+      <w:bookmarkEnd w:id="24"/>
     </w:p>
     <w:p>
       <w:r>
@@ -6820,13 +6593,13 @@
       <w:pPr>
         <w:pStyle w:val="Titolo2"/>
       </w:pPr>
-      <w:bookmarkStart w:id="26" w:name="_Toc210383593"/>
+      <w:bookmarkStart w:id="25" w:name="_Toc210383593"/>
       <w:r>
         <w:lastRenderedPageBreak/>
         <w:t>Design procedurale</w:t>
       </w:r>
-      <w:bookmarkEnd w:id="23"/>
-      <w:bookmarkEnd w:id="26"/>
+      <w:bookmarkEnd w:id="22"/>
+      <w:bookmarkEnd w:id="25"/>
     </w:p>
     <w:p>
       <w:r>
@@ -6890,92 +6663,92 @@
           <w:bottom w:val="single" w:sz="4" w:space="1" w:color="auto"/>
         </w:pBdr>
       </w:pPr>
-      <w:bookmarkStart w:id="27" w:name="_Toc461179222"/>
-      <w:bookmarkStart w:id="28" w:name="_Toc210383594"/>
+      <w:bookmarkStart w:id="26" w:name="_Toc461179222"/>
+      <w:bookmarkStart w:id="27" w:name="_Toc210383594"/>
       <w:r>
         <w:lastRenderedPageBreak/>
         <w:t>Implementazione</w:t>
       </w:r>
+      <w:bookmarkEnd w:id="26"/>
       <w:bookmarkEnd w:id="27"/>
+    </w:p>
+    <w:p>
+      <w:r>
+        <w:t>In questo capitolo dovrà essere mostrato come è stato realizzato il lavoro. Questa parte può differenziarsi dalla progettazione in quanto il risultato ottenuto non per forza può essere come era stato progettato.</w:t>
+      </w:r>
+    </w:p>
+    <w:p>
+      <w:r>
+        <w:t xml:space="preserve">Sulla base di queste informazioni il lavoro svolto dovrà essere riproducibile. </w:t>
+      </w:r>
+    </w:p>
+    <w:p>
+      <w:r>
+        <w:t>In questa parte è richiesto l’inserimento di codice sorgente</w:t>
+      </w:r>
+      <w:r>
+        <w:t xml:space="preserve"> - </w:t>
+      </w:r>
+      <w:r>
+        <w:t>P</w:t>
+      </w:r>
+      <w:r>
+        <w:t xml:space="preserve">rint </w:t>
+      </w:r>
+      <w:r>
+        <w:t>S</w:t>
+      </w:r>
+      <w:r>
+        <w:t xml:space="preserve">creen </w:t>
+      </w:r>
+      <w:r>
+        <w:t xml:space="preserve">- </w:t>
+      </w:r>
+      <w:r>
+        <w:t>di maschere solamente per quei passaggi particolarmente significativi e/o critici.</w:t>
+      </w:r>
+    </w:p>
+    <w:p>
+      <w:r>
+        <w:t>Inoltre,</w:t>
+      </w:r>
+      <w:r>
+        <w:t xml:space="preserve"> dovranno essere descritte eventuali varianti di soluzione o scelte di prodotti con motivazione delle scelte.</w:t>
+      </w:r>
+    </w:p>
+    <w:p>
+      <w:r>
+        <w:t>Non deve apparire nessuna forma di guida d’uso di librerie o di componenti utilizzati. Eventualmente questa va allegata.</w:t>
+      </w:r>
+    </w:p>
+    <w:p>
+      <w:r>
+        <w:t>Per eventuali dettagli si possono inserire riferimenti ai diari.</w:t>
+      </w:r>
+    </w:p>
+    <w:p>
+      <w:pPr>
+        <w:pStyle w:val="Titolo1"/>
+      </w:pPr>
+      <w:bookmarkStart w:id="28" w:name="_Toc461179223"/>
+      <w:bookmarkStart w:id="29" w:name="_Toc210383595"/>
+      <w:r>
+        <w:t>Test</w:t>
+      </w:r>
       <w:bookmarkEnd w:id="28"/>
-    </w:p>
-    <w:p>
-      <w:r>
-        <w:t>In questo capitolo dovrà essere mostrato come è stato realizzato il lavoro. Questa parte può differenziarsi dalla progettazione in quanto il risultato ottenuto non per forza può essere come era stato progettato.</w:t>
-      </w:r>
-    </w:p>
-    <w:p>
-      <w:r>
-        <w:t xml:space="preserve">Sulla base di queste informazioni il lavoro svolto dovrà essere riproducibile. </w:t>
-      </w:r>
-    </w:p>
-    <w:p>
-      <w:r>
-        <w:t>In questa parte è richiesto l’inserimento di codice sorgente</w:t>
-      </w:r>
-      <w:r>
-        <w:t xml:space="preserve"> - </w:t>
-      </w:r>
-      <w:r>
-        <w:t>P</w:t>
-      </w:r>
-      <w:r>
-        <w:t xml:space="preserve">rint </w:t>
-      </w:r>
-      <w:r>
-        <w:t>S</w:t>
-      </w:r>
-      <w:r>
-        <w:t xml:space="preserve">creen </w:t>
-      </w:r>
-      <w:r>
-        <w:t xml:space="preserve">- </w:t>
-      </w:r>
-      <w:r>
-        <w:t>di maschere solamente per quei passaggi particolarmente significativi e/o critici.</w:t>
-      </w:r>
-    </w:p>
-    <w:p>
-      <w:r>
-        <w:t>Inoltre,</w:t>
-      </w:r>
-      <w:r>
-        <w:t xml:space="preserve"> dovranno essere descritte eventuali varianti di soluzione o scelte di prodotti con motivazione delle scelte.</w:t>
-      </w:r>
-    </w:p>
-    <w:p>
-      <w:r>
-        <w:t>Non deve apparire nessuna forma di guida d’uso di librerie o di componenti utilizzati. Eventualmente questa va allegata.</w:t>
-      </w:r>
-    </w:p>
-    <w:p>
-      <w:r>
-        <w:t>Per eventuali dettagli si possono inserire riferimenti ai diari.</w:t>
-      </w:r>
-    </w:p>
-    <w:p>
-      <w:pPr>
-        <w:pStyle w:val="Titolo1"/>
-      </w:pPr>
-      <w:bookmarkStart w:id="29" w:name="_Toc461179223"/>
-      <w:bookmarkStart w:id="30" w:name="_Toc210383595"/>
-      <w:r>
-        <w:t>Test</w:t>
-      </w:r>
       <w:bookmarkEnd w:id="29"/>
+    </w:p>
+    <w:p>
+      <w:pPr>
+        <w:pStyle w:val="Titolo2"/>
+      </w:pPr>
+      <w:bookmarkStart w:id="30" w:name="_Toc461179224"/>
+      <w:bookmarkStart w:id="31" w:name="_Toc210383596"/>
+      <w:r>
+        <w:t>Protocollo di test</w:t>
+      </w:r>
       <w:bookmarkEnd w:id="30"/>
-    </w:p>
-    <w:p>
-      <w:pPr>
-        <w:pStyle w:val="Titolo2"/>
-      </w:pPr>
-      <w:bookmarkStart w:id="31" w:name="_Toc461179224"/>
-      <w:bookmarkStart w:id="32" w:name="_Toc210383596"/>
-      <w:r>
-        <w:t>Protocollo di test</w:t>
-      </w:r>
       <w:bookmarkEnd w:id="31"/>
-      <w:bookmarkEnd w:id="32"/>
     </w:p>
     <w:p>
       <w:r>
@@ -7654,7 +7427,7 @@
           <w:lang w:val="en-US"/>
         </w:rPr>
       </w:pPr>
-      <w:bookmarkStart w:id="33" w:name="_Toc461179225"/>
+      <w:bookmarkStart w:id="32" w:name="_Toc461179225"/>
       <w:r>
         <w:rPr>
           <w:lang w:val="en-US"/>
@@ -7666,132 +7439,132 @@
       <w:pPr>
         <w:pStyle w:val="Titolo2"/>
       </w:pPr>
-      <w:bookmarkStart w:id="34" w:name="_Toc210383597"/>
+      <w:bookmarkStart w:id="33" w:name="_Toc210383597"/>
       <w:r>
         <w:lastRenderedPageBreak/>
         <w:t>Risultati test</w:t>
       </w:r>
+      <w:bookmarkEnd w:id="32"/>
       <w:bookmarkEnd w:id="33"/>
+    </w:p>
+    <w:p>
+      <w:r>
+        <w:t>Tabella riassuntiva in cui si inseriscono i test riusciti e non del prodotto finale. Se un test non riesce e viene corretto l’errore, questo dovrà risultare nel documento finale come riuscito (la procedura della correzione apparirà nel diario), altrimenti dovrà essere descritto l’errore con eventuali ipotesi di correzione.</w:t>
+      </w:r>
+    </w:p>
+    <w:p>
+      <w:pPr>
+        <w:pStyle w:val="Titolo2"/>
+      </w:pPr>
+      <w:bookmarkStart w:id="34" w:name="_Toc461179226"/>
+      <w:bookmarkStart w:id="35" w:name="_Toc210383598"/>
+      <w:r>
+        <w:t>Mancanze</w:t>
+      </w:r>
+      <w:r>
+        <w:t>/limitazioni conosciute</w:t>
+      </w:r>
       <w:bookmarkEnd w:id="34"/>
-    </w:p>
-    <w:p>
-      <w:r>
-        <w:t>Tabella riassuntiva in cui si inseriscono i test riusciti e non del prodotto finale. Se un test non riesce e viene corretto l’errore, questo dovrà risultare nel documento finale come riuscito (la procedura della correzione apparirà nel diario), altrimenti dovrà essere descritto l’errore con eventuali ipotesi di correzione.</w:t>
+      <w:bookmarkEnd w:id="35"/>
+    </w:p>
+    <w:p>
+      <w:r>
+        <w:t>Descrizione con motivazione di eventuali elementi mancanti o non completamente implementati, al di fuori dei test case. Non devono essere riportati gli errori e i problemi riscontrati e poi risolti durante il progetto.</w:t>
+      </w:r>
+    </w:p>
+    <w:p>
+      <w:pPr>
+        <w:pStyle w:val="Titolo1"/>
+      </w:pPr>
+      <w:bookmarkStart w:id="36" w:name="_Toc461179227"/>
+      <w:bookmarkStart w:id="37" w:name="_Toc210383599"/>
+      <w:r>
+        <w:t>Consuntivo</w:t>
+      </w:r>
+      <w:bookmarkEnd w:id="36"/>
+      <w:bookmarkEnd w:id="37"/>
+    </w:p>
+    <w:p>
+      <w:r>
+        <w:t>Consuntivo del tempo di lavoro effettivo e considerazioni riguardo le differenze rispetto alla pianificazione (cap</w:t>
+      </w:r>
+      <w:r>
+        <w:t>.</w:t>
+      </w:r>
+      <w:r>
+        <w:t xml:space="preserve"> 1.7) (ad esempio Gan</w:t>
+      </w:r>
+      <w:r>
+        <w:t>t</w:t>
+      </w:r>
+      <w:r>
+        <w:t>t consuntivo).</w:t>
+      </w:r>
+    </w:p>
+    <w:p>
+      <w:pPr>
+        <w:pStyle w:val="Titolo1"/>
+      </w:pPr>
+      <w:bookmarkStart w:id="38" w:name="_Toc461179228"/>
+      <w:bookmarkStart w:id="39" w:name="_Toc210383600"/>
+      <w:r>
+        <w:t>Conclusioni</w:t>
+      </w:r>
+      <w:bookmarkEnd w:id="38"/>
+      <w:bookmarkEnd w:id="39"/>
+    </w:p>
+    <w:p>
+      <w:r>
+        <w:t>Quali sono le implicazioni della mia soluzione? Che impatto avrà?</w:t>
+      </w:r>
+      <w:r>
+        <w:t xml:space="preserve"> Cambierà il mondo? È un successo importante? È </w:t>
+      </w:r>
+      <w:r>
+        <w:t>solo un</w:t>
+      </w:r>
+      <w:r>
+        <w:t>’</w:t>
+      </w:r>
+      <w:r>
+        <w:t>aggiunta</w:t>
+      </w:r>
+      <w:r>
+        <w:t xml:space="preserve"> marginale o</w:t>
+      </w:r>
+      <w:r>
+        <w:t xml:space="preserve"> è semplicemente servita per scoprire che questo percorso è</w:t>
+      </w:r>
+      <w:r>
+        <w:t xml:space="preserve"> stato</w:t>
+      </w:r>
+      <w:r>
+        <w:t xml:space="preserve"> una perdita di tempo? I ris</w:t>
+      </w:r>
+      <w:r>
+        <w:t xml:space="preserve">ultati ottenuti sono generali, </w:t>
+      </w:r>
+      <w:r>
+        <w:t>facilmente generalizzabili o sono specifici di un caso particolare?</w:t>
+      </w:r>
+      <w:r>
+        <w:t xml:space="preserve"> ecc</w:t>
+      </w:r>
+      <w:r>
+        <w:t>.</w:t>
       </w:r>
     </w:p>
     <w:p>
       <w:pPr>
         <w:pStyle w:val="Titolo2"/>
       </w:pPr>
-      <w:bookmarkStart w:id="35" w:name="_Toc461179226"/>
-      <w:bookmarkStart w:id="36" w:name="_Toc210383598"/>
-      <w:r>
-        <w:t>Mancanze</w:t>
-      </w:r>
-      <w:r>
-        <w:t>/limitazioni conosciute</w:t>
-      </w:r>
-      <w:bookmarkEnd w:id="35"/>
-      <w:bookmarkEnd w:id="36"/>
-    </w:p>
-    <w:p>
-      <w:r>
-        <w:t>Descrizione con motivazione di eventuali elementi mancanti o non completamente implementati, al di fuori dei test case. Non devono essere riportati gli errori e i problemi riscontrati e poi risolti durante il progetto.</w:t>
-      </w:r>
-    </w:p>
-    <w:p>
-      <w:pPr>
-        <w:pStyle w:val="Titolo1"/>
-      </w:pPr>
-      <w:bookmarkStart w:id="37" w:name="_Toc461179227"/>
-      <w:bookmarkStart w:id="38" w:name="_Toc210383599"/>
-      <w:r>
-        <w:t>Consuntivo</w:t>
-      </w:r>
-      <w:bookmarkEnd w:id="37"/>
-      <w:bookmarkEnd w:id="38"/>
-    </w:p>
-    <w:p>
-      <w:r>
-        <w:t>Consuntivo del tempo di lavoro effettivo e considerazioni riguardo le differenze rispetto alla pianificazione (cap</w:t>
-      </w:r>
-      <w:r>
-        <w:t>.</w:t>
-      </w:r>
-      <w:r>
-        <w:t xml:space="preserve"> 1.7) (ad esempio Gan</w:t>
-      </w:r>
-      <w:r>
-        <w:t>t</w:t>
-      </w:r>
-      <w:r>
-        <w:t>t consuntivo).</w:t>
-      </w:r>
-    </w:p>
-    <w:p>
-      <w:pPr>
-        <w:pStyle w:val="Titolo1"/>
-      </w:pPr>
-      <w:bookmarkStart w:id="39" w:name="_Toc461179228"/>
-      <w:bookmarkStart w:id="40" w:name="_Toc210383600"/>
-      <w:r>
-        <w:t>Conclusioni</w:t>
-      </w:r>
-      <w:bookmarkEnd w:id="39"/>
+      <w:bookmarkStart w:id="40" w:name="_Toc461179229"/>
+      <w:bookmarkStart w:id="41" w:name="_Toc210383601"/>
+      <w:r>
+        <w:t>Sviluppi futuri</w:t>
+      </w:r>
       <w:bookmarkEnd w:id="40"/>
-    </w:p>
-    <w:p>
-      <w:r>
-        <w:t>Quali sono le implicazioni della mia soluzione? Che impatto avrà?</w:t>
-      </w:r>
-      <w:r>
-        <w:t xml:space="preserve"> Cambierà il mondo? È un successo importante? È </w:t>
-      </w:r>
-      <w:r>
-        <w:t>solo un</w:t>
-      </w:r>
-      <w:r>
-        <w:t>’</w:t>
-      </w:r>
-      <w:r>
-        <w:t>aggiunta</w:t>
-      </w:r>
-      <w:r>
-        <w:t xml:space="preserve"> marginale o</w:t>
-      </w:r>
-      <w:r>
-        <w:t xml:space="preserve"> è semplicemente servita per scoprire che questo percorso è</w:t>
-      </w:r>
-      <w:r>
-        <w:t xml:space="preserve"> stato</w:t>
-      </w:r>
-      <w:r>
-        <w:t xml:space="preserve"> una perdita di tempo? I ris</w:t>
-      </w:r>
-      <w:r>
-        <w:t xml:space="preserve">ultati ottenuti sono generali, </w:t>
-      </w:r>
-      <w:r>
-        <w:t>facilmente generalizzabili o sono specifici di un caso particolare?</w:t>
-      </w:r>
-      <w:r>
-        <w:t xml:space="preserve"> ecc</w:t>
-      </w:r>
-      <w:r>
-        <w:t>.</w:t>
-      </w:r>
-    </w:p>
-    <w:p>
-      <w:pPr>
-        <w:pStyle w:val="Titolo2"/>
-      </w:pPr>
-      <w:bookmarkStart w:id="41" w:name="_Toc461179229"/>
-      <w:bookmarkStart w:id="42" w:name="_Toc210383601"/>
-      <w:r>
-        <w:t>Sviluppi futuri</w:t>
-      </w:r>
       <w:bookmarkEnd w:id="41"/>
-      <w:bookmarkEnd w:id="42"/>
     </w:p>
     <w:p>
       <w:r>
@@ -7839,8 +7612,8 @@
       <w:pPr>
         <w:pStyle w:val="Titolo2"/>
       </w:pPr>
-      <w:bookmarkStart w:id="43" w:name="_Toc461179230"/>
-      <w:bookmarkStart w:id="44" w:name="_Toc210383602"/>
+      <w:bookmarkStart w:id="42" w:name="_Toc461179230"/>
+      <w:bookmarkStart w:id="43" w:name="_Toc210383602"/>
       <w:r>
         <w:t>C</w:t>
       </w:r>
@@ -7850,27 +7623,27 @@
       <w:r>
         <w:t>nsiderazioni personali</w:t>
       </w:r>
+      <w:bookmarkEnd w:id="42"/>
       <w:bookmarkEnd w:id="43"/>
+    </w:p>
+    <w:p>
+      <w:r>
+        <w:t>Cosa ho imparato in questo progetto? ecc</w:t>
+      </w:r>
+      <w:r>
+        <w:t>.</w:t>
+      </w:r>
+    </w:p>
+    <w:p>
+      <w:pPr>
+        <w:pStyle w:val="Titolo1"/>
+      </w:pPr>
+      <w:bookmarkStart w:id="44" w:name="_Toc210383603"/>
+      <w:bookmarkStart w:id="45" w:name="_Toc461179232"/>
+      <w:r>
+        <w:t>Glossario</w:t>
+      </w:r>
       <w:bookmarkEnd w:id="44"/>
-    </w:p>
-    <w:p>
-      <w:r>
-        <w:t>Cosa ho imparato in questo progetto? ecc</w:t>
-      </w:r>
-      <w:r>
-        <w:t>.</w:t>
-      </w:r>
-    </w:p>
-    <w:p>
-      <w:pPr>
-        <w:pStyle w:val="Titolo1"/>
-      </w:pPr>
-      <w:bookmarkStart w:id="45" w:name="_Toc210383603"/>
-      <w:bookmarkStart w:id="46" w:name="_Toc461179232"/>
-      <w:r>
-        <w:t>Glossario</w:t>
-      </w:r>
-      <w:bookmarkEnd w:id="45"/>
     </w:p>
     <w:p>
       <w:r>
@@ -8049,23 +7822,23 @@
       <w:pPr>
         <w:pStyle w:val="Titolo1"/>
       </w:pPr>
-      <w:bookmarkStart w:id="47" w:name="_Toc210383604"/>
+      <w:bookmarkStart w:id="46" w:name="_Toc210383604"/>
       <w:r>
         <w:lastRenderedPageBreak/>
         <w:t>Bibliografia</w:t>
       </w:r>
+      <w:bookmarkEnd w:id="46"/>
+    </w:p>
+    <w:p>
+      <w:pPr>
+        <w:pStyle w:val="Titolo2"/>
+      </w:pPr>
+      <w:bookmarkStart w:id="47" w:name="_Toc210383605"/>
+      <w:r>
+        <w:t>Bibliografia per articoli di riviste:</w:t>
+      </w:r>
+      <w:bookmarkEnd w:id="45"/>
       <w:bookmarkEnd w:id="47"/>
-    </w:p>
-    <w:p>
-      <w:pPr>
-        <w:pStyle w:val="Titolo2"/>
-      </w:pPr>
-      <w:bookmarkStart w:id="48" w:name="_Toc210383605"/>
-      <w:r>
-        <w:t>Bibliografia per articoli di riviste:</w:t>
-      </w:r>
-      <w:bookmarkEnd w:id="46"/>
-      <w:bookmarkEnd w:id="48"/>
     </w:p>
     <w:p>
       <w:pPr>
@@ -8135,13 +7908,13 @@
       <w:pPr>
         <w:pStyle w:val="Titolo2"/>
       </w:pPr>
-      <w:bookmarkStart w:id="49" w:name="_Toc461179233"/>
-      <w:bookmarkStart w:id="50" w:name="_Toc210383606"/>
+      <w:bookmarkStart w:id="48" w:name="_Toc461179233"/>
+      <w:bookmarkStart w:id="49" w:name="_Toc210383606"/>
       <w:r>
         <w:t>Bibliografia per libri</w:t>
       </w:r>
+      <w:bookmarkEnd w:id="48"/>
       <w:bookmarkEnd w:id="49"/>
-      <w:bookmarkEnd w:id="50"/>
     </w:p>
     <w:p>
       <w:pPr>
@@ -8218,18 +7991,18 @@
           <w:b/>
         </w:rPr>
       </w:pPr>
-      <w:bookmarkStart w:id="51" w:name="_Toc461179234"/>
+      <w:bookmarkStart w:id="50" w:name="_Toc461179234"/>
     </w:p>
     <w:p>
       <w:pPr>
         <w:pStyle w:val="Titolo2"/>
       </w:pPr>
-      <w:bookmarkStart w:id="52" w:name="_Toc210383607"/>
+      <w:bookmarkStart w:id="51" w:name="_Toc210383607"/>
       <w:r>
         <w:t>Sitografia</w:t>
       </w:r>
+      <w:bookmarkEnd w:id="50"/>
       <w:bookmarkEnd w:id="51"/>
-      <w:bookmarkEnd w:id="52"/>
     </w:p>
     <w:p>
       <w:pPr>
@@ -8337,13 +8110,13 @@
       <w:pPr>
         <w:pStyle w:val="Titolo1"/>
       </w:pPr>
-      <w:bookmarkStart w:id="53" w:name="_Toc461179235"/>
-      <w:bookmarkStart w:id="54" w:name="_Toc210383608"/>
+      <w:bookmarkStart w:id="52" w:name="_Toc461179235"/>
+      <w:bookmarkStart w:id="53" w:name="_Toc210383608"/>
       <w:r>
         <w:t>Allegati</w:t>
       </w:r>
+      <w:bookmarkEnd w:id="52"/>
       <w:bookmarkEnd w:id="53"/>
-      <w:bookmarkEnd w:id="54"/>
     </w:p>
     <w:p>
       <w:r>
@@ -8549,7 +8322,7 @@
       <w:rPr>
         <w:lang w:val="fr-CH"/>
       </w:rPr>
-      <w:t>14.11.2025</w:t>
+      <w:t>28.11.2025</w:t>
     </w:r>
     <w:r>
       <w:fldChar w:fldCharType="end"/>

</xml_diff>